<commit_message>
Changes made for 3 files
</commit_message>
<xml_diff>
--- a/2_GitWordFile.docx
+++ b/2_GitWordFile.docx
@@ -2,19 +2,6 @@
 <file path=word/document.xml><?xml version="1.0" encoding="utf-8"?>
 <w:document xmlns:wpc="http://schemas.microsoft.com/office/word/2010/wordprocessingCanvas" xmlns:cx="http://schemas.microsoft.com/office/drawing/2014/chartex" xmlns:cx1="http://schemas.microsoft.com/office/drawing/2015/9/8/chartex" xmlns:cx2="http://schemas.microsoft.com/office/drawing/2015/10/21/chartex" xmlns:cx3="http://schemas.microsoft.com/office/drawing/2016/5/9/chartex" xmlns:cx4="http://schemas.microsoft.com/office/drawing/2016/5/10/chartex" xmlns:cx5="http://schemas.microsoft.com/office/drawing/2016/5/11/chartex" xmlns:cx6="http://schemas.microsoft.com/office/drawing/2016/5/12/chartex" xmlns:cx7="http://schemas.microsoft.com/office/drawing/2016/5/13/chartex" xmlns:cx8="http://schemas.microsoft.com/office/drawing/2016/5/14/chartex" xmlns:mc="http://schemas.openxmlformats.org/markup-compatibility/2006" xmlns:aink="http://schemas.microsoft.com/office/drawing/2016/ink" xmlns:am3d="http://schemas.microsoft.com/office/drawing/2017/model3d" xmlns:o="urn:schemas-microsoft-com:office:office" xmlns:oel="http://schemas.microsoft.com/office/2019/extlst" xmlns:r="http://schemas.openxmlformats.org/officeDocument/2006/relationships" xmlns:m="http://schemas.openxmlformats.org/officeDocument/2006/math" xmlns:v="urn:schemas-microsoft-com:vml" xmlns:wp14="http://schemas.microsoft.com/office/word/2010/wordprocessingDrawing" xmlns:wp="http://schemas.openxmlformats.org/drawingml/2006/wordprocessingDrawing" xmlns:w10="urn:schemas-microsoft-com:office:word" xmlns:w="http://schemas.openxmlformats.org/wordprocessingml/2006/main" xmlns:w14="http://schemas.microsoft.com/office/word/2010/wordml" xmlns:w15="http://schemas.microsoft.com/office/word/2012/wordml" xmlns:w16cex="http://schemas.microsoft.com/office/word/2018/wordml/cex" xmlns:w16cid="http://schemas.microsoft.com/office/word/2016/wordml/cid" xmlns:w16="http://schemas.microsoft.com/office/word/2018/wordml" xmlns:w16du="http://schemas.microsoft.com/office/word/2023/wordml/word16du" xmlns:w16sdtdh="http://schemas.microsoft.com/office/word/2020/wordml/sdtdatahash" xmlns:w16sdtfl="http://schemas.microsoft.com/office/word/2024/wordml/sdtformatlock" xmlns:w16se="http://schemas.microsoft.com/office/word/2015/wordml/symex" xmlns:wpg="http://schemas.microsoft.com/office/word/2010/wordprocessingGroup" xmlns:wpi="http://schemas.microsoft.com/office/word/2010/wordprocessingInk" xmlns:wne="http://schemas.microsoft.com/office/word/2006/wordml" xmlns:wps="http://schemas.microsoft.com/office/word/2010/wordprocessingShape" mc:Ignorable="w14 w15 w16se w16cid w16 w16cex w16sdtdh w16sdtfl w16du wp14">
   <w:body>
-    <w:p>
-      <w:pPr>
-        <w:rPr>
-          <w:lang w:val="en-US"/>
-        </w:rPr>
-      </w:pPr>
-      <w:r>
-        <w:rPr>
-          <w:lang w:val="en-US"/>
-        </w:rPr>
-        <w:t>Video provides a powerful way to help you prove your point. When you click Online Video, you can paste in the embed code for the video you want to add. You can also type a keyword to search online for the video that best fits your document.</w:t>
-      </w:r>
-    </w:p>
     <w:p>
       <w:pPr>
         <w:rPr>

</xml_diff>